<commit_message>
Upload conditions and resources
jQuery plugins lecture
</commit_message>
<xml_diff>
--- a/JavaScript_For_FrontEnd/04. JavaScript-for-Front-End-JQuery-Plugins/Exercise/04. JavaScript-for-Front-End-JQuery-Plugins-Exercise.docx
+++ b/JavaScript_For_FrontEnd/04. JavaScript-for-Front-End-JQuery-Plugins/Exercise/04. JavaScript-for-Front-End-JQuery-Plugins-Exercise.docx
@@ -1,10 +1,11 @@
 
 <file path=word/document.xml><?xml version="1.0" encoding="utf-8"?>
-<w:document xmlns:wpc="http://schemas.microsoft.com/office/word/2010/wordprocessingCanvas" xmlns:cx="http://schemas.microsoft.com/office/drawing/2014/chartex" xmlns:cx1="http://schemas.microsoft.com/office/drawing/2015/9/8/chartex" xmlns:mc="http://schemas.openxmlformats.org/markup-compatibility/2006" xmlns:o="urn:schemas-microsoft-com:office:office" xmlns:r="http://schemas.openxmlformats.org/officeDocument/2006/relationships" xmlns:m="http://schemas.openxmlformats.org/officeDocument/2006/math" xmlns:v="urn:schemas-microsoft-com:vml" xmlns:wp14="http://schemas.microsoft.com/office/word/2010/wordprocessingDrawing" xmlns:wp="http://schemas.openxmlformats.org/drawingml/2006/wordprocessingDrawing" xmlns:w10="urn:schemas-microsoft-com:office:word" xmlns:w="http://schemas.openxmlformats.org/wordprocessingml/2006/main" xmlns:w14="http://schemas.microsoft.com/office/word/2010/wordml" xmlns:w15="http://schemas.microsoft.com/office/word/2012/wordml" xmlns:w16se="http://schemas.microsoft.com/office/word/2015/wordml/symex" xmlns:wpg="http://schemas.microsoft.com/office/word/2010/wordprocessingGroup" xmlns:wpi="http://schemas.microsoft.com/office/word/2010/wordprocessingInk" xmlns:wne="http://schemas.microsoft.com/office/word/2006/wordml" xmlns:wps="http://schemas.microsoft.com/office/word/2010/wordprocessingShape" mc:Ignorable="w14 w15 w16se wp14">
+<w:document xmlns:wpc="http://schemas.microsoft.com/office/word/2010/wordprocessingCanvas" xmlns:cx="http://schemas.microsoft.com/office/drawing/2014/chartex" xmlns:cx1="http://schemas.microsoft.com/office/drawing/2015/9/8/chartex" xmlns:cx2="http://schemas.microsoft.com/office/drawing/2015/10/21/chartex" xmlns:cx3="http://schemas.microsoft.com/office/drawing/2016/5/9/chartex" xmlns:cx4="http://schemas.microsoft.com/office/drawing/2016/5/10/chartex" xmlns:cx5="http://schemas.microsoft.com/office/drawing/2016/5/11/chartex" xmlns:cx6="http://schemas.microsoft.com/office/drawing/2016/5/12/chartex" xmlns:cx7="http://schemas.microsoft.com/office/drawing/2016/5/13/chartex" xmlns:cx8="http://schemas.microsoft.com/office/drawing/2016/5/14/chartex" xmlns:mc="http://schemas.openxmlformats.org/markup-compatibility/2006" xmlns:aink="http://schemas.microsoft.com/office/drawing/2016/ink" xmlns:am3d="http://schemas.microsoft.com/office/drawing/2017/model3d" xmlns:o="urn:schemas-microsoft-com:office:office" xmlns:r="http://schemas.openxmlformats.org/officeDocument/2006/relationships" xmlns:m="http://schemas.openxmlformats.org/officeDocument/2006/math" xmlns:v="urn:schemas-microsoft-com:vml" xmlns:wp14="http://schemas.microsoft.com/office/word/2010/wordprocessingDrawing" xmlns:wp="http://schemas.openxmlformats.org/drawingml/2006/wordprocessingDrawing" xmlns:w10="urn:schemas-microsoft-com:office:word" xmlns:w="http://schemas.openxmlformats.org/wordprocessingml/2006/main" xmlns:w14="http://schemas.microsoft.com/office/word/2010/wordml" xmlns:w15="http://schemas.microsoft.com/office/word/2012/wordml" xmlns:w16cid="http://schemas.microsoft.com/office/word/2016/wordml/cid" xmlns:w16se="http://schemas.microsoft.com/office/word/2015/wordml/symex" xmlns:wpg="http://schemas.microsoft.com/office/word/2010/wordprocessingGroup" xmlns:wpi="http://schemas.microsoft.com/office/word/2010/wordprocessingInk" xmlns:wne="http://schemas.microsoft.com/office/word/2006/wordml" xmlns:wps="http://schemas.microsoft.com/office/word/2010/wordprocessingShape" mc:Ignorable="w14 w15 w16se w16cid wp14">
   <w:body>
     <w:p>
       <w:pPr>
         <w:pStyle w:val="Heading1"/>
+        <w:jc w:val="center"/>
       </w:pPr>
       <w:r>
         <w:t xml:space="preserve">Exercise: </w:t>
@@ -31,13 +32,39 @@
           <w:rPr>
             <w:rStyle w:val="Hyperlink"/>
           </w:rPr>
-          <w:t>vaScript For Front-End Course@</w:t>
+          <w:t>vaScript For Front-End Course</w:t>
         </w:r>
         <w:r>
           <w:rPr>
             <w:rStyle w:val="Hyperlink"/>
           </w:rPr>
-          <w:t>SoftUni"</w:t>
+          <w:t xml:space="preserve"> </w:t>
+        </w:r>
+        <w:r>
+          <w:rPr>
+            <w:rStyle w:val="Hyperlink"/>
+          </w:rPr>
+          <w:t>@</w:t>
+        </w:r>
+        <w:r>
+          <w:rPr>
+            <w:rStyle w:val="Hyperlink"/>
+          </w:rPr>
+          <w:t xml:space="preserve"> </w:t>
+        </w:r>
+        <w:proofErr w:type="spellStart"/>
+        <w:r>
+          <w:rPr>
+            <w:rStyle w:val="Hyperlink"/>
+          </w:rPr>
+          <w:t>SoftUni</w:t>
+        </w:r>
+        <w:proofErr w:type="spellEnd"/>
+        <w:r>
+          <w:rPr>
+            <w:rStyle w:val="Hyperlink"/>
+          </w:rPr>
+          <w:t>"</w:t>
         </w:r>
       </w:hyperlink>
       <w:r>
@@ -45,13 +72,16 @@
       </w:r>
     </w:p>
     <w:p>
-      <w:pPr>
-        <w:rPr>
-          <w:lang w:val="bg-BG"/>
-        </w:rPr>
-      </w:pPr>
-      <w:r>
-        <w:t xml:space="preserve">You are allowed to change the </w:t>
+      <w:r>
+        <w:t xml:space="preserve">You </w:t>
+      </w:r>
+      <w:proofErr w:type="gramStart"/>
+      <w:r>
+        <w:t>are allowed to</w:t>
+      </w:r>
+      <w:proofErr w:type="gramEnd"/>
+      <w:r>
+        <w:t xml:space="preserve"> change the </w:t>
       </w:r>
       <w:r>
         <w:rPr>
@@ -75,7 +105,17 @@
         <w:t>in</w:t>
       </w:r>
       <w:r>
-        <w:t xml:space="preserve"> all exercises. Archive your </w:t>
+        <w:t xml:space="preserve"> all exercises. </w:t>
+      </w:r>
+    </w:p>
+    <w:p>
+      <w:pPr>
+        <w:rPr>
+          <w:lang w:val="bg-BG"/>
+        </w:rPr>
+      </w:pPr>
+      <w:r>
+        <w:t xml:space="preserve">Archive your </w:t>
       </w:r>
       <w:r>
         <w:t>solutions</w:t>
@@ -111,6 +151,11 @@
       </w:r>
     </w:p>
     <w:p>
+      <w:pPr>
+        <w:rPr>
+          <w:lang w:val="bg-BG"/>
+        </w:rPr>
+      </w:pPr>
       <w:r>
         <w:t xml:space="preserve">You are given the </w:t>
       </w:r>
@@ -130,10 +175,13 @@
         <w:t>CSS</w:t>
       </w:r>
       <w:r>
-        <w:t>.</w:t>
-      </w:r>
-      <w:r>
-        <w:t xml:space="preserve"> Your task is to implement the jQuery </w:t>
+        <w:t xml:space="preserve">. </w:t>
+      </w:r>
+      <w:r>
+        <w:t xml:space="preserve">Use </w:t>
+      </w:r>
+      <w:r>
+        <w:t xml:space="preserve">the jQuery </w:t>
       </w:r>
       <w:hyperlink r:id="rId10" w:history="1">
         <w:r>
@@ -144,15 +192,53 @@
         </w:r>
       </w:hyperlink>
       <w:r>
-        <w:t xml:space="preserve"> plugin to solve the exercise.</w:t>
+        <w:t xml:space="preserve"> plugin to </w:t>
+      </w:r>
+      <w:r>
+        <w:t>implement the task stated below.</w:t>
       </w:r>
     </w:p>
     <w:p>
       <w:r>
-        <w:t>Import plugin files into your project folders.</w:t>
+        <w:t xml:space="preserve">Import </w:t>
+      </w:r>
+      <w:r>
+        <w:t xml:space="preserve">the </w:t>
+      </w:r>
+      <w:r>
+        <w:rPr>
+          <w:b/>
+          <w:bCs/>
+        </w:rPr>
+        <w:t>plugin files</w:t>
+      </w:r>
+      <w:r>
+        <w:t xml:space="preserve"> into your </w:t>
+      </w:r>
+      <w:r>
+        <w:rPr>
+          <w:b/>
+          <w:bCs/>
+        </w:rPr>
+        <w:t>project folders</w:t>
+      </w:r>
+      <w:r>
+        <w:t>.</w:t>
+      </w:r>
+      <w:r>
+        <w:t xml:space="preserve"> Your </w:t>
+      </w:r>
+      <w:r>
+        <w:rPr>
+          <w:b/>
+          <w:bCs/>
+        </w:rPr>
+        <w:t>project structure</w:t>
+      </w:r>
+      <w:r>
+        <w:t xml:space="preserve"> should look like this:</w:t>
       </w:r>
     </w:p>
-    <w:p/>
     <w:p>
       <w:pPr>
         <w:jc w:val="center"/>
@@ -162,9 +248,9 @@
           <w:noProof/>
         </w:rPr>
         <w:drawing>
-          <wp:inline distT="0" distB="0" distL="0" distR="0" wp14:anchorId="7423A02E" wp14:editId="13FB22AF">
-            <wp:extent cx="1516380" cy="2085975"/>
-            <wp:effectExtent l="0" t="0" r="7620" b="9525"/>
+          <wp:inline distT="0" distB="0" distL="0" distR="0" wp14:anchorId="7423A02E" wp14:editId="0CE81186">
+            <wp:extent cx="1154430" cy="1588066"/>
+            <wp:effectExtent l="0" t="0" r="7620" b="0"/>
             <wp:docPr id="1" name="Picture 1"/>
             <wp:cNvGraphicFramePr>
               <a:graphicFrameLocks xmlns:a="http://schemas.openxmlformats.org/drawingml/2006/main" noChangeAspect="1"/>
@@ -184,7 +270,7 @@
                   <pic:spPr bwMode="auto">
                     <a:xfrm>
                       <a:off x="0" y="0"/>
-                      <a:ext cx="1516380" cy="2085975"/>
+                      <a:ext cx="1169812" cy="1609227"/>
                     </a:xfrm>
                     <a:prstGeom prst="rect">
                       <a:avLst/>
@@ -206,13 +292,8 @@
       </w:r>
     </w:p>
     <w:p>
-      <w:pPr>
-        <w:jc w:val="center"/>
-      </w:pPr>
-    </w:p>
-    <w:p>
-      <w:r>
-        <w:t xml:space="preserve">It comes together with the following </w:t>
+      <w:r>
+        <w:t xml:space="preserve">You are also given an empty </w:t>
       </w:r>
       <w:r>
         <w:rPr>
@@ -225,6 +306,9 @@
       </w:r>
       <w:r>
         <w:t>file</w:t>
+      </w:r>
+      <w:r>
+        <w:t>, in which you must write your code</w:t>
       </w:r>
       <w:r>
         <w:t>:</w:t>
@@ -341,7 +425,18 @@
                 <w:iCs/>
                 <w:color w:val="0073BF"/>
               </w:rPr>
-              <w:t>// TODO: Implement plugin functionality</w:t>
+              <w:t xml:space="preserve">// TODO: </w:t>
+            </w:r>
+            <w:r>
+              <w:rPr>
+                <w:rFonts w:ascii="Consolas" w:eastAsia="Times New Roman" w:hAnsi="Consolas" w:cs="Consolas"/>
+                <w:b/>
+                <w:bCs/>
+                <w:i/>
+                <w:iCs/>
+                <w:color w:val="0073BF"/>
+              </w:rPr>
+              <w:t>Implement me...</w:t>
             </w:r>
           </w:p>
           <w:p>
@@ -378,6 +473,7 @@
     <w:p/>
     <w:p>
       <w:pPr>
+        <w:jc w:val="center"/>
         <w:rPr>
           <w:lang w:val="bg-BG"/>
         </w:rPr>
@@ -387,9 +483,9 @@
           <w:noProof/>
         </w:rPr>
         <w:drawing>
-          <wp:inline distT="0" distB="0" distL="0" distR="0" wp14:anchorId="579955FA" wp14:editId="21035A8B">
-            <wp:extent cx="6626225" cy="2650490"/>
-            <wp:effectExtent l="0" t="0" r="3175" b="0"/>
+          <wp:inline distT="0" distB="0" distL="0" distR="0" wp14:anchorId="579955FA" wp14:editId="4222688E">
+            <wp:extent cx="5519057" cy="2207623"/>
+            <wp:effectExtent l="0" t="0" r="5715" b="2540"/>
             <wp:docPr id="23" name="Picture 23" descr="C:\Users\Antonia\Desktop\Exercise\01. Slick-Slider\screenshots\screenshot.png"/>
             <wp:cNvGraphicFramePr>
               <a:graphicFrameLocks xmlns:a="http://schemas.openxmlformats.org/drawingml/2006/main" noChangeAspect="1"/>
@@ -419,7 +515,7 @@
                   <pic:spPr bwMode="auto">
                     <a:xfrm>
                       <a:off x="0" y="0"/>
-                      <a:ext cx="6626225" cy="2650490"/>
+                      <a:ext cx="5522743" cy="2209097"/>
                     </a:xfrm>
                     <a:prstGeom prst="rect">
                       <a:avLst/>
@@ -449,7 +545,6 @@
         <w:ind w:left="357" w:hanging="357"/>
       </w:pPr>
       <w:r>
-        <w:lastRenderedPageBreak/>
         <w:t>Date &amp; Time Picker</w:t>
       </w:r>
     </w:p>
@@ -473,7 +568,10 @@
         <w:t>CSS</w:t>
       </w:r>
       <w:r>
-        <w:t xml:space="preserve">. Your task is to implement the jQuery </w:t>
+        <w:t xml:space="preserve">. </w:t>
+      </w:r>
+      <w:r>
+        <w:t xml:space="preserve">Use the jQuery </w:t>
       </w:r>
       <w:hyperlink r:id="rId13" w:history="1">
         <w:r>
@@ -484,12 +582,21 @@
         </w:r>
       </w:hyperlink>
       <w:r>
-        <w:t xml:space="preserve"> plugin to solve the exercise.</w:t>
+        <w:rPr>
+          <w:rStyle w:val="Hyperlink"/>
+        </w:rPr>
+        <w:t xml:space="preserve"> </w:t>
+      </w:r>
+      <w:r>
+        <w:t>plugin to implement the task stated below.</w:t>
       </w:r>
     </w:p>
+    <w:p/>
+    <w:p/>
     <w:p>
       <w:r>
-        <w:t xml:space="preserve">It comes together with the following </w:t>
+        <w:lastRenderedPageBreak/>
+        <w:t xml:space="preserve">You are also given an empty </w:t>
       </w:r>
       <w:r>
         <w:rPr>
@@ -498,7 +605,7 @@
         <w:t>JavaScript</w:t>
       </w:r>
       <w:r>
-        <w:t xml:space="preserve"> file:</w:t>
+        <w:t xml:space="preserve"> file, in which you must write your code:</w:t>
       </w:r>
     </w:p>
     <w:tbl>
@@ -609,7 +716,18 @@
                 <w:iCs/>
                 <w:color w:val="0073BF"/>
               </w:rPr>
-              <w:t>// TODO: Implement plugin functionality</w:t>
+              <w:t xml:space="preserve">// TODO: Implement </w:t>
+            </w:r>
+            <w:r>
+              <w:rPr>
+                <w:rFonts w:ascii="Consolas" w:eastAsia="Times New Roman" w:hAnsi="Consolas" w:cs="Consolas"/>
+                <w:b/>
+                <w:bCs/>
+                <w:i/>
+                <w:iCs/>
+                <w:color w:val="0073BF"/>
+              </w:rPr>
+              <w:t>me...</w:t>
             </w:r>
           </w:p>
           <w:p>
@@ -747,7 +865,10 @@
         <w:t>CSS</w:t>
       </w:r>
       <w:r>
-        <w:t xml:space="preserve">. Your task is to implement the jQuery </w:t>
+        <w:t xml:space="preserve">. </w:t>
+      </w:r>
+      <w:r>
+        <w:t xml:space="preserve">Use the jQuery </w:t>
       </w:r>
       <w:hyperlink r:id="rId15" w:history="1">
         <w:r>
@@ -758,12 +879,12 @@
         </w:r>
       </w:hyperlink>
       <w:r>
-        <w:t xml:space="preserve"> plugin to solve the exercise.</w:t>
+        <w:t xml:space="preserve"> plugin to implement the task stated below.</w:t>
       </w:r>
     </w:p>
     <w:p>
       <w:r>
-        <w:t xml:space="preserve">It comes together with the following </w:t>
+        <w:t xml:space="preserve">You are also given an empty </w:t>
       </w:r>
       <w:r>
         <w:rPr>
@@ -772,7 +893,7 @@
         <w:t>JavaScript</w:t>
       </w:r>
       <w:r>
-        <w:t xml:space="preserve"> file:</w:t>
+        <w:t xml:space="preserve"> file, in which you must write your code:</w:t>
       </w:r>
     </w:p>
     <w:tbl>
@@ -883,7 +1004,18 @@
                 <w:iCs/>
                 <w:color w:val="0073BF"/>
               </w:rPr>
-              <w:t>// TODO: Implement plugin functionality</w:t>
+              <w:t xml:space="preserve">// TODO: Implement </w:t>
+            </w:r>
+            <w:r>
+              <w:rPr>
+                <w:rFonts w:ascii="Consolas" w:eastAsia="Times New Roman" w:hAnsi="Consolas" w:cs="Consolas"/>
+                <w:b/>
+                <w:bCs/>
+                <w:i/>
+                <w:iCs/>
+                <w:color w:val="0073BF"/>
+              </w:rPr>
+              <w:t>me...</w:t>
             </w:r>
           </w:p>
           <w:p>
@@ -1103,7 +1235,10 @@
         <w:t>CSS</w:t>
       </w:r>
       <w:r>
-        <w:t xml:space="preserve">. Your task is to implement the jQuery </w:t>
+        <w:t xml:space="preserve">. </w:t>
+      </w:r>
+      <w:r>
+        <w:t xml:space="preserve">Use the jQuery </w:t>
       </w:r>
       <w:hyperlink r:id="rId18" w:history="1">
         <w:r>
@@ -1114,12 +1249,14 @@
         </w:r>
       </w:hyperlink>
       <w:r>
-        <w:t xml:space="preserve"> plugin to solve the exercise.</w:t>
-      </w:r>
+        <w:t xml:space="preserve"> plugin to implement the task stated below.</w:t>
+      </w:r>
+      <w:bookmarkStart w:id="0" w:name="_GoBack"/>
+      <w:bookmarkEnd w:id="0"/>
     </w:p>
     <w:p>
       <w:r>
-        <w:t xml:space="preserve">It comes together with the following </w:t>
+        <w:t xml:space="preserve">You are also given an empty </w:t>
       </w:r>
       <w:r>
         <w:rPr>
@@ -1128,10 +1265,9 @@
         <w:t>JavaScript</w:t>
       </w:r>
       <w:r>
-        <w:t xml:space="preserve"> file:</w:t>
+        <w:t xml:space="preserve"> file, in which you must write your code:</w:t>
       </w:r>
     </w:p>
-    <w:p/>
     <w:tbl>
       <w:tblPr>
         <w:tblStyle w:val="TableGrid"/>
@@ -1240,7 +1376,18 @@
                 <w:iCs/>
                 <w:color w:val="0073BF"/>
               </w:rPr>
-              <w:t>// TODO: Implement plugin functionality</w:t>
+              <w:t xml:space="preserve">// TODO: Implement </w:t>
+            </w:r>
+            <w:r>
+              <w:rPr>
+                <w:rFonts w:ascii="Consolas" w:eastAsia="Times New Roman" w:hAnsi="Consolas" w:cs="Consolas"/>
+                <w:b/>
+                <w:bCs/>
+                <w:i/>
+                <w:iCs/>
+                <w:color w:val="0073BF"/>
+              </w:rPr>
+              <w:t>me...</w:t>
             </w:r>
           </w:p>
           <w:p>
@@ -1455,8 +1602,6 @@
           </wp:inline>
         </w:drawing>
       </w:r>
-      <w:bookmarkStart w:id="0" w:name="_GoBack"/>
-      <w:bookmarkEnd w:id="0"/>
     </w:p>
     <w:sectPr>
       <w:headerReference w:type="default" r:id="rId22"/>
@@ -1471,7 +1616,7 @@
 </file>
 
 <file path=word/endnotes.xml><?xml version="1.0" encoding="utf-8"?>
-<w:endnotes xmlns:wpc="http://schemas.microsoft.com/office/word/2010/wordprocessingCanvas" xmlns:cx="http://schemas.microsoft.com/office/drawing/2014/chartex" xmlns:cx1="http://schemas.microsoft.com/office/drawing/2015/9/8/chartex" xmlns:mc="http://schemas.openxmlformats.org/markup-compatibility/2006" xmlns:o="urn:schemas-microsoft-com:office:office" xmlns:r="http://schemas.openxmlformats.org/officeDocument/2006/relationships" xmlns:m="http://schemas.openxmlformats.org/officeDocument/2006/math" xmlns:v="urn:schemas-microsoft-com:vml" xmlns:wp14="http://schemas.microsoft.com/office/word/2010/wordprocessingDrawing" xmlns:wp="http://schemas.openxmlformats.org/drawingml/2006/wordprocessingDrawing" xmlns:w10="urn:schemas-microsoft-com:office:word" xmlns:w="http://schemas.openxmlformats.org/wordprocessingml/2006/main" xmlns:w14="http://schemas.microsoft.com/office/word/2010/wordml" xmlns:w15="http://schemas.microsoft.com/office/word/2012/wordml" xmlns:w16se="http://schemas.microsoft.com/office/word/2015/wordml/symex" xmlns:wpg="http://schemas.microsoft.com/office/word/2010/wordprocessingGroup" xmlns:wpi="http://schemas.microsoft.com/office/word/2010/wordprocessingInk" xmlns:wne="http://schemas.microsoft.com/office/word/2006/wordml" xmlns:wps="http://schemas.microsoft.com/office/word/2010/wordprocessingShape" mc:Ignorable="w14 w15 w16se wp14">
+<w:endnotes xmlns:wpc="http://schemas.microsoft.com/office/word/2010/wordprocessingCanvas" xmlns:cx="http://schemas.microsoft.com/office/drawing/2014/chartex" xmlns:cx1="http://schemas.microsoft.com/office/drawing/2015/9/8/chartex" xmlns:cx2="http://schemas.microsoft.com/office/drawing/2015/10/21/chartex" xmlns:cx3="http://schemas.microsoft.com/office/drawing/2016/5/9/chartex" xmlns:cx4="http://schemas.microsoft.com/office/drawing/2016/5/10/chartex" xmlns:cx5="http://schemas.microsoft.com/office/drawing/2016/5/11/chartex" xmlns:cx6="http://schemas.microsoft.com/office/drawing/2016/5/12/chartex" xmlns:cx7="http://schemas.microsoft.com/office/drawing/2016/5/13/chartex" xmlns:cx8="http://schemas.microsoft.com/office/drawing/2016/5/14/chartex" xmlns:mc="http://schemas.openxmlformats.org/markup-compatibility/2006" xmlns:aink="http://schemas.microsoft.com/office/drawing/2016/ink" xmlns:am3d="http://schemas.microsoft.com/office/drawing/2017/model3d" xmlns:o="urn:schemas-microsoft-com:office:office" xmlns:r="http://schemas.openxmlformats.org/officeDocument/2006/relationships" xmlns:m="http://schemas.openxmlformats.org/officeDocument/2006/math" xmlns:v="urn:schemas-microsoft-com:vml" xmlns:wp14="http://schemas.microsoft.com/office/word/2010/wordprocessingDrawing" xmlns:wp="http://schemas.openxmlformats.org/drawingml/2006/wordprocessingDrawing" xmlns:w10="urn:schemas-microsoft-com:office:word" xmlns:w="http://schemas.openxmlformats.org/wordprocessingml/2006/main" xmlns:w14="http://schemas.microsoft.com/office/word/2010/wordml" xmlns:w15="http://schemas.microsoft.com/office/word/2012/wordml" xmlns:w16cid="http://schemas.microsoft.com/office/word/2016/wordml/cid" xmlns:w16se="http://schemas.microsoft.com/office/word/2015/wordml/symex" xmlns:wpg="http://schemas.microsoft.com/office/word/2010/wordprocessingGroup" xmlns:wpi="http://schemas.microsoft.com/office/word/2010/wordprocessingInk" xmlns:wne="http://schemas.microsoft.com/office/word/2006/wordml" xmlns:wps="http://schemas.microsoft.com/office/word/2010/wordprocessingShape" mc:Ignorable="w14 w15 w16se w16cid wp14">
   <w:endnote w:type="separator" w:id="-1">
     <w:p>
       <w:pPr>
@@ -1496,7 +1641,7 @@
 </file>
 
 <file path=word/footer1.xml><?xml version="1.0" encoding="utf-8"?>
-<w:ftr xmlns:wpc="http://schemas.microsoft.com/office/word/2010/wordprocessingCanvas" xmlns:cx="http://schemas.microsoft.com/office/drawing/2014/chartex" xmlns:cx1="http://schemas.microsoft.com/office/drawing/2015/9/8/chartex" xmlns:mc="http://schemas.openxmlformats.org/markup-compatibility/2006" xmlns:o="urn:schemas-microsoft-com:office:office" xmlns:r="http://schemas.openxmlformats.org/officeDocument/2006/relationships" xmlns:m="http://schemas.openxmlformats.org/officeDocument/2006/math" xmlns:v="urn:schemas-microsoft-com:vml" xmlns:wp14="http://schemas.microsoft.com/office/word/2010/wordprocessingDrawing" xmlns:wp="http://schemas.openxmlformats.org/drawingml/2006/wordprocessingDrawing" xmlns:w10="urn:schemas-microsoft-com:office:word" xmlns:w="http://schemas.openxmlformats.org/wordprocessingml/2006/main" xmlns:w14="http://schemas.microsoft.com/office/word/2010/wordml" xmlns:w15="http://schemas.microsoft.com/office/word/2012/wordml" xmlns:w16se="http://schemas.microsoft.com/office/word/2015/wordml/symex" xmlns:wpg="http://schemas.microsoft.com/office/word/2010/wordprocessingGroup" xmlns:wpi="http://schemas.microsoft.com/office/word/2010/wordprocessingInk" xmlns:wne="http://schemas.microsoft.com/office/word/2006/wordml" xmlns:wps="http://schemas.microsoft.com/office/word/2010/wordprocessingShape" mc:Ignorable="w14 w15 w16se wp14">
+<w:ftr xmlns:wpc="http://schemas.microsoft.com/office/word/2010/wordprocessingCanvas" xmlns:cx="http://schemas.microsoft.com/office/drawing/2014/chartex" xmlns:cx1="http://schemas.microsoft.com/office/drawing/2015/9/8/chartex" xmlns:cx2="http://schemas.microsoft.com/office/drawing/2015/10/21/chartex" xmlns:cx3="http://schemas.microsoft.com/office/drawing/2016/5/9/chartex" xmlns:cx4="http://schemas.microsoft.com/office/drawing/2016/5/10/chartex" xmlns:cx5="http://schemas.microsoft.com/office/drawing/2016/5/11/chartex" xmlns:cx6="http://schemas.microsoft.com/office/drawing/2016/5/12/chartex" xmlns:cx7="http://schemas.microsoft.com/office/drawing/2016/5/13/chartex" xmlns:cx8="http://schemas.microsoft.com/office/drawing/2016/5/14/chartex" xmlns:mc="http://schemas.openxmlformats.org/markup-compatibility/2006" xmlns:aink="http://schemas.microsoft.com/office/drawing/2016/ink" xmlns:am3d="http://schemas.microsoft.com/office/drawing/2017/model3d" xmlns:o="urn:schemas-microsoft-com:office:office" xmlns:r="http://schemas.openxmlformats.org/officeDocument/2006/relationships" xmlns:m="http://schemas.openxmlformats.org/officeDocument/2006/math" xmlns:v="urn:schemas-microsoft-com:vml" xmlns:wp14="http://schemas.microsoft.com/office/word/2010/wordprocessingDrawing" xmlns:wp="http://schemas.openxmlformats.org/drawingml/2006/wordprocessingDrawing" xmlns:w10="urn:schemas-microsoft-com:office:word" xmlns:w="http://schemas.openxmlformats.org/wordprocessingml/2006/main" xmlns:w14="http://schemas.microsoft.com/office/word/2010/wordml" xmlns:w15="http://schemas.microsoft.com/office/word/2012/wordml" xmlns:w16cid="http://schemas.microsoft.com/office/word/2016/wordml/cid" xmlns:w16se="http://schemas.microsoft.com/office/word/2015/wordml/symex" xmlns:wpg="http://schemas.microsoft.com/office/word/2010/wordprocessingGroup" xmlns:wpi="http://schemas.microsoft.com/office/word/2010/wordprocessingInk" xmlns:wne="http://schemas.microsoft.com/office/word/2006/wordml" xmlns:wps="http://schemas.microsoft.com/office/word/2010/wordprocessingShape" mc:Ignorable="w14 w15 w16se w16cid wp14">
   <w:p>
     <w:pPr>
       <w:pStyle w:val="Footer"/>
@@ -1636,7 +1781,7 @@
         </mc:Choice>
         <mc:Fallback>
           <w:pict>
-            <v:line w14:anchorId="6E0776F2" id="Straight Connector 19" o:spid="_x0000_s1026" style="position:absolute;flip:y;z-index:251660288;visibility:visible;mso-wrap-style:square;mso-width-percent:0;mso-height-percent:0;mso-wrap-distance-left:9pt;mso-wrap-distance-top:0;mso-wrap-distance-right:9pt;mso-wrap-distance-bottom:0;mso-position-horizontal:absolute;mso-position-horizontal-relative:text;mso-position-vertical:absolute;mso-position-vertical-relative:text;mso-width-percent:0;mso-height-percent:0;mso-width-relative:page;mso-height-relative:page" from="-.1pt,5.2pt" to="520.7pt,5.2pt" o:gfxdata="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" strokecolor="#f37123" strokeweight="1pt">
+            <v:line w14:anchorId="1523AF52" id="Straight Connector 19" o:spid="_x0000_s1026" style="position:absolute;flip:y;z-index:251660288;visibility:visible;mso-wrap-style:square;mso-width-percent:0;mso-height-percent:0;mso-wrap-distance-left:9pt;mso-wrap-distance-top:0;mso-wrap-distance-right:9pt;mso-wrap-distance-bottom:0;mso-position-horizontal:absolute;mso-position-horizontal-relative:text;mso-position-vertical:absolute;mso-position-vertical-relative:text;mso-width-percent:0;mso-height-percent:0;mso-width-relative:page;mso-height-relative:page" from="-.1pt,5.2pt" to="520.7pt,5.2pt" o:gfxdata="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" strokecolor="#f37123" strokeweight="1pt">
               <v:stroke endcap="round"/>
             </v:line>
           </w:pict>
@@ -1759,7 +1904,7 @@
                                 <wp:extent cx="201930" cy="201930"/>
                                 <wp:effectExtent l="0" t="0" r="7620" b="7620"/>
                                 <wp:docPr id="12" name="Picture 12">
-                                  <a:hlinkClick xmlns:a="http://schemas.openxmlformats.org/drawingml/2006/main" r:id="rId1"/>
+                                  <a:hlinkClick xmlns:a="http://schemas.openxmlformats.org/drawingml/2006/main" r:id="rId3"/>
                                 </wp:docPr>
                                 <wp:cNvGraphicFramePr>
                                   <a:graphicFrameLocks xmlns:a="http://schemas.openxmlformats.org/drawingml/2006/main" noChangeAspect="1"/>
@@ -3119,7 +3264,7 @@
                               <w:sz w:val="18"/>
                               <w:szCs w:val="18"/>
                             </w:rPr>
-                            <w:t>4</w:t>
+                            <w:t>3</w:t>
                           </w:r>
                           <w:r>
                             <w:rPr>
@@ -3240,7 +3385,7 @@
                         <w:sz w:val="18"/>
                         <w:szCs w:val="18"/>
                       </w:rPr>
-                      <w:t>4</w:t>
+                      <w:t>3</w:t>
                     </w:r>
                     <w:r>
                       <w:rPr>
@@ -3305,7 +3450,7 @@
 </file>
 
 <file path=word/footnotes.xml><?xml version="1.0" encoding="utf-8"?>
-<w:footnotes xmlns:wpc="http://schemas.microsoft.com/office/word/2010/wordprocessingCanvas" xmlns:cx="http://schemas.microsoft.com/office/drawing/2014/chartex" xmlns:cx1="http://schemas.microsoft.com/office/drawing/2015/9/8/chartex" xmlns:mc="http://schemas.openxmlformats.org/markup-compatibility/2006" xmlns:o="urn:schemas-microsoft-com:office:office" xmlns:r="http://schemas.openxmlformats.org/officeDocument/2006/relationships" xmlns:m="http://schemas.openxmlformats.org/officeDocument/2006/math" xmlns:v="urn:schemas-microsoft-com:vml" xmlns:wp14="http://schemas.microsoft.com/office/word/2010/wordprocessingDrawing" xmlns:wp="http://schemas.openxmlformats.org/drawingml/2006/wordprocessingDrawing" xmlns:w10="urn:schemas-microsoft-com:office:word" xmlns:w="http://schemas.openxmlformats.org/wordprocessingml/2006/main" xmlns:w14="http://schemas.microsoft.com/office/word/2010/wordml" xmlns:w15="http://schemas.microsoft.com/office/word/2012/wordml" xmlns:w16se="http://schemas.microsoft.com/office/word/2015/wordml/symex" xmlns:wpg="http://schemas.microsoft.com/office/word/2010/wordprocessingGroup" xmlns:wpi="http://schemas.microsoft.com/office/word/2010/wordprocessingInk" xmlns:wne="http://schemas.microsoft.com/office/word/2006/wordml" xmlns:wps="http://schemas.microsoft.com/office/word/2010/wordprocessingShape" mc:Ignorable="w14 w15 w16se wp14">
+<w:footnotes xmlns:wpc="http://schemas.microsoft.com/office/word/2010/wordprocessingCanvas" xmlns:cx="http://schemas.microsoft.com/office/drawing/2014/chartex" xmlns:cx1="http://schemas.microsoft.com/office/drawing/2015/9/8/chartex" xmlns:cx2="http://schemas.microsoft.com/office/drawing/2015/10/21/chartex" xmlns:cx3="http://schemas.microsoft.com/office/drawing/2016/5/9/chartex" xmlns:cx4="http://schemas.microsoft.com/office/drawing/2016/5/10/chartex" xmlns:cx5="http://schemas.microsoft.com/office/drawing/2016/5/11/chartex" xmlns:cx6="http://schemas.microsoft.com/office/drawing/2016/5/12/chartex" xmlns:cx7="http://schemas.microsoft.com/office/drawing/2016/5/13/chartex" xmlns:cx8="http://schemas.microsoft.com/office/drawing/2016/5/14/chartex" xmlns:mc="http://schemas.openxmlformats.org/markup-compatibility/2006" xmlns:aink="http://schemas.microsoft.com/office/drawing/2016/ink" xmlns:am3d="http://schemas.microsoft.com/office/drawing/2017/model3d" xmlns:o="urn:schemas-microsoft-com:office:office" xmlns:r="http://schemas.openxmlformats.org/officeDocument/2006/relationships" xmlns:m="http://schemas.openxmlformats.org/officeDocument/2006/math" xmlns:v="urn:schemas-microsoft-com:vml" xmlns:wp14="http://schemas.microsoft.com/office/word/2010/wordprocessingDrawing" xmlns:wp="http://schemas.openxmlformats.org/drawingml/2006/wordprocessingDrawing" xmlns:w10="urn:schemas-microsoft-com:office:word" xmlns:w="http://schemas.openxmlformats.org/wordprocessingml/2006/main" xmlns:w14="http://schemas.microsoft.com/office/word/2010/wordml" xmlns:w15="http://schemas.microsoft.com/office/word/2012/wordml" xmlns:w16cid="http://schemas.microsoft.com/office/word/2016/wordml/cid" xmlns:w16se="http://schemas.microsoft.com/office/word/2015/wordml/symex" xmlns:wpg="http://schemas.microsoft.com/office/word/2010/wordprocessingGroup" xmlns:wpi="http://schemas.microsoft.com/office/word/2010/wordprocessingInk" xmlns:wne="http://schemas.microsoft.com/office/word/2006/wordml" xmlns:wps="http://schemas.microsoft.com/office/word/2010/wordprocessingShape" mc:Ignorable="w14 w15 w16se w16cid wp14">
   <w:footnote w:type="separator" w:id="-1">
     <w:p>
       <w:pPr>
@@ -3330,7 +3475,7 @@
 </file>
 
 <file path=word/header1.xml><?xml version="1.0" encoding="utf-8"?>
-<w:hdr xmlns:wpc="http://schemas.microsoft.com/office/word/2010/wordprocessingCanvas" xmlns:cx="http://schemas.microsoft.com/office/drawing/2014/chartex" xmlns:cx1="http://schemas.microsoft.com/office/drawing/2015/9/8/chartex" xmlns:mc="http://schemas.openxmlformats.org/markup-compatibility/2006" xmlns:o="urn:schemas-microsoft-com:office:office" xmlns:r="http://schemas.openxmlformats.org/officeDocument/2006/relationships" xmlns:m="http://schemas.openxmlformats.org/officeDocument/2006/math" xmlns:v="urn:schemas-microsoft-com:vml" xmlns:wp14="http://schemas.microsoft.com/office/word/2010/wordprocessingDrawing" xmlns:wp="http://schemas.openxmlformats.org/drawingml/2006/wordprocessingDrawing" xmlns:w10="urn:schemas-microsoft-com:office:word" xmlns:w="http://schemas.openxmlformats.org/wordprocessingml/2006/main" xmlns:w14="http://schemas.microsoft.com/office/word/2010/wordml" xmlns:w15="http://schemas.microsoft.com/office/word/2012/wordml" xmlns:w16se="http://schemas.microsoft.com/office/word/2015/wordml/symex" xmlns:wpg="http://schemas.microsoft.com/office/word/2010/wordprocessingGroup" xmlns:wpi="http://schemas.microsoft.com/office/word/2010/wordprocessingInk" xmlns:wne="http://schemas.microsoft.com/office/word/2006/wordml" xmlns:wps="http://schemas.microsoft.com/office/word/2010/wordprocessingShape" mc:Ignorable="w14 w15 w16se wp14">
+<w:hdr xmlns:wpc="http://schemas.microsoft.com/office/word/2010/wordprocessingCanvas" xmlns:cx="http://schemas.microsoft.com/office/drawing/2014/chartex" xmlns:cx1="http://schemas.microsoft.com/office/drawing/2015/9/8/chartex" xmlns:cx2="http://schemas.microsoft.com/office/drawing/2015/10/21/chartex" xmlns:cx3="http://schemas.microsoft.com/office/drawing/2016/5/9/chartex" xmlns:cx4="http://schemas.microsoft.com/office/drawing/2016/5/10/chartex" xmlns:cx5="http://schemas.microsoft.com/office/drawing/2016/5/11/chartex" xmlns:cx6="http://schemas.microsoft.com/office/drawing/2016/5/12/chartex" xmlns:cx7="http://schemas.microsoft.com/office/drawing/2016/5/13/chartex" xmlns:cx8="http://schemas.microsoft.com/office/drawing/2016/5/14/chartex" xmlns:mc="http://schemas.openxmlformats.org/markup-compatibility/2006" xmlns:aink="http://schemas.microsoft.com/office/drawing/2016/ink" xmlns:am3d="http://schemas.microsoft.com/office/drawing/2017/model3d" xmlns:o="urn:schemas-microsoft-com:office:office" xmlns:r="http://schemas.openxmlformats.org/officeDocument/2006/relationships" xmlns:m="http://schemas.openxmlformats.org/officeDocument/2006/math" xmlns:v="urn:schemas-microsoft-com:vml" xmlns:wp14="http://schemas.microsoft.com/office/word/2010/wordprocessingDrawing" xmlns:wp="http://schemas.openxmlformats.org/drawingml/2006/wordprocessingDrawing" xmlns:w10="urn:schemas-microsoft-com:office:word" xmlns:w="http://schemas.openxmlformats.org/wordprocessingml/2006/main" xmlns:w14="http://schemas.microsoft.com/office/word/2010/wordml" xmlns:w15="http://schemas.microsoft.com/office/word/2012/wordml" xmlns:w16cid="http://schemas.microsoft.com/office/word/2016/wordml/cid" xmlns:w16se="http://schemas.microsoft.com/office/word/2015/wordml/symex" xmlns:wpg="http://schemas.microsoft.com/office/word/2010/wordprocessingGroup" xmlns:wpi="http://schemas.microsoft.com/office/word/2010/wordprocessingInk" xmlns:wne="http://schemas.microsoft.com/office/word/2006/wordml" xmlns:wps="http://schemas.microsoft.com/office/word/2010/wordprocessingShape" mc:Ignorable="w14 w15 w16se w16cid wp14">
   <w:p>
     <w:pPr>
       <w:pStyle w:val="Header"/>
@@ -3341,7 +3486,7 @@
 </file>
 
 <file path=word/numbering.xml><?xml version="1.0" encoding="utf-8"?>
-<w:numbering xmlns:wpc="http://schemas.microsoft.com/office/word/2010/wordprocessingCanvas" xmlns:cx="http://schemas.microsoft.com/office/drawing/2014/chartex" xmlns:cx1="http://schemas.microsoft.com/office/drawing/2015/9/8/chartex" xmlns:mc="http://schemas.openxmlformats.org/markup-compatibility/2006" xmlns:o="urn:schemas-microsoft-com:office:office" xmlns:r="http://schemas.openxmlformats.org/officeDocument/2006/relationships" xmlns:m="http://schemas.openxmlformats.org/officeDocument/2006/math" xmlns:v="urn:schemas-microsoft-com:vml" xmlns:wp14="http://schemas.microsoft.com/office/word/2010/wordprocessingDrawing" xmlns:wp="http://schemas.openxmlformats.org/drawingml/2006/wordprocessingDrawing" xmlns:w10="urn:schemas-microsoft-com:office:word" xmlns:w="http://schemas.openxmlformats.org/wordprocessingml/2006/main" xmlns:w14="http://schemas.microsoft.com/office/word/2010/wordml" xmlns:w15="http://schemas.microsoft.com/office/word/2012/wordml" xmlns:w16se="http://schemas.microsoft.com/office/word/2015/wordml/symex" xmlns:wpg="http://schemas.microsoft.com/office/word/2010/wordprocessingGroup" xmlns:wpi="http://schemas.microsoft.com/office/word/2010/wordprocessingInk" xmlns:wne="http://schemas.microsoft.com/office/word/2006/wordml" xmlns:wps="http://schemas.microsoft.com/office/word/2010/wordprocessingShape" mc:Ignorable="w14 w15 w16se wp14">
+<w:numbering xmlns:wpc="http://schemas.microsoft.com/office/word/2010/wordprocessingCanvas" xmlns:cx="http://schemas.microsoft.com/office/drawing/2014/chartex" xmlns:cx1="http://schemas.microsoft.com/office/drawing/2015/9/8/chartex" xmlns:cx2="http://schemas.microsoft.com/office/drawing/2015/10/21/chartex" xmlns:cx3="http://schemas.microsoft.com/office/drawing/2016/5/9/chartex" xmlns:cx4="http://schemas.microsoft.com/office/drawing/2016/5/10/chartex" xmlns:cx5="http://schemas.microsoft.com/office/drawing/2016/5/11/chartex" xmlns:cx6="http://schemas.microsoft.com/office/drawing/2016/5/12/chartex" xmlns:cx7="http://schemas.microsoft.com/office/drawing/2016/5/13/chartex" xmlns:cx8="http://schemas.microsoft.com/office/drawing/2016/5/14/chartex" xmlns:mc="http://schemas.openxmlformats.org/markup-compatibility/2006" xmlns:aink="http://schemas.microsoft.com/office/drawing/2016/ink" xmlns:am3d="http://schemas.microsoft.com/office/drawing/2017/model3d" xmlns:o="urn:schemas-microsoft-com:office:office" xmlns:r="http://schemas.openxmlformats.org/officeDocument/2006/relationships" xmlns:m="http://schemas.openxmlformats.org/officeDocument/2006/math" xmlns:v="urn:schemas-microsoft-com:vml" xmlns:wp14="http://schemas.microsoft.com/office/word/2010/wordprocessingDrawing" xmlns:wp="http://schemas.openxmlformats.org/drawingml/2006/wordprocessingDrawing" xmlns:w10="urn:schemas-microsoft-com:office:word" xmlns:w="http://schemas.openxmlformats.org/wordprocessingml/2006/main" xmlns:w14="http://schemas.microsoft.com/office/word/2010/wordml" xmlns:w15="http://schemas.microsoft.com/office/word/2012/wordml" xmlns:w16cid="http://schemas.microsoft.com/office/word/2016/wordml/cid" xmlns:w16se="http://schemas.microsoft.com/office/word/2015/wordml/symex" xmlns:wpg="http://schemas.microsoft.com/office/word/2010/wordprocessingGroup" xmlns:wpi="http://schemas.microsoft.com/office/word/2010/wordprocessingInk" xmlns:wne="http://schemas.microsoft.com/office/word/2006/wordml" xmlns:wps="http://schemas.microsoft.com/office/word/2010/wordprocessingShape" mc:Ignorable="w14 w15 w16se w16cid wp14">
   <w:abstractNum w:abstractNumId="0" w15:restartNumberingAfterBreak="0">
     <w:nsid w:val="04E60920"/>
     <w:multiLevelType w:val="hybridMultilevel"/>
@@ -7794,7 +7939,7 @@
 </file>
 
 <file path=word/styles.xml><?xml version="1.0" encoding="utf-8"?>
-<w:styles xmlns:mc="http://schemas.openxmlformats.org/markup-compatibility/2006" xmlns:r="http://schemas.openxmlformats.org/officeDocument/2006/relationships" xmlns:w="http://schemas.openxmlformats.org/wordprocessingml/2006/main" xmlns:w14="http://schemas.microsoft.com/office/word/2010/wordml" xmlns:w15="http://schemas.microsoft.com/office/word/2012/wordml" xmlns:w16se="http://schemas.microsoft.com/office/word/2015/wordml/symex" mc:Ignorable="w14 w15 w16se">
+<w:styles xmlns:mc="http://schemas.openxmlformats.org/markup-compatibility/2006" xmlns:r="http://schemas.openxmlformats.org/officeDocument/2006/relationships" xmlns:w="http://schemas.openxmlformats.org/wordprocessingml/2006/main" xmlns:w14="http://schemas.microsoft.com/office/word/2010/wordml" xmlns:w15="http://schemas.microsoft.com/office/word/2012/wordml" xmlns:w16cid="http://schemas.microsoft.com/office/word/2016/wordml/cid" xmlns:w16se="http://schemas.microsoft.com/office/word/2015/wordml/symex" mc:Ignorable="w14 w15 w16se w16cid">
   <w:docDefaults>
     <w:rPrDefault>
       <w:rPr>
@@ -7810,7 +7955,7 @@
       </w:pPr>
     </w:pPrDefault>
   </w:docDefaults>
-  <w:latentStyles w:defLockedState="0" w:defUIPriority="99" w:defSemiHidden="0" w:defUnhideWhenUsed="0" w:defQFormat="0" w:count="371">
+  <w:latentStyles w:defLockedState="0" w:defUIPriority="99" w:defSemiHidden="0" w:defUnhideWhenUsed="0" w:defQFormat="0" w:count="375">
     <w:lsdException w:name="Normal" w:uiPriority="0" w:qFormat="1"/>
     <w:lsdException w:name="heading 1" w:uiPriority="9" w:qFormat="1"/>
     <w:lsdException w:name="heading 2" w:semiHidden="1" w:uiPriority="9" w:unhideWhenUsed="1" w:qFormat="1"/>
@@ -7916,7 +8061,6 @@
     <w:lsdException w:name="HTML Sample" w:semiHidden="1" w:unhideWhenUsed="1"/>
     <w:lsdException w:name="HTML Typewriter" w:semiHidden="1" w:unhideWhenUsed="1"/>
     <w:lsdException w:name="HTML Variable" w:semiHidden="1" w:unhideWhenUsed="1"/>
-    <w:lsdException w:name="Normal Table" w:semiHidden="1" w:unhideWhenUsed="1"/>
     <w:lsdException w:name="annotation subject" w:semiHidden="1" w:unhideWhenUsed="1"/>
     <w:lsdException w:name="No List" w:semiHidden="1" w:unhideWhenUsed="1"/>
     <w:lsdException w:name="Outline List 1" w:semiHidden="1" w:unhideWhenUsed="1"/>
@@ -7960,10 +8104,8 @@
     <w:lsdException w:name="Table Elegant" w:semiHidden="1" w:unhideWhenUsed="1"/>
     <w:lsdException w:name="Table Professional" w:semiHidden="1" w:unhideWhenUsed="1"/>
     <w:lsdException w:name="Table Subtle 1" w:semiHidden="1" w:unhideWhenUsed="1"/>
-    <w:lsdException w:name="Table Subtle 2" w:semiHidden="1" w:unhideWhenUsed="1"/>
     <w:lsdException w:name="Table Web 1" w:semiHidden="1" w:unhideWhenUsed="1"/>
     <w:lsdException w:name="Table Web 2" w:semiHidden="1" w:unhideWhenUsed="1"/>
-    <w:lsdException w:name="Table Web 3" w:semiHidden="1" w:unhideWhenUsed="1"/>
     <w:lsdException w:name="Balloon Text" w:semiHidden="1" w:unhideWhenUsed="1"/>
     <w:lsdException w:name="Table Grid" w:uiPriority="59"/>
     <w:lsdException w:name="Table Theme" w:semiHidden="1" w:unhideWhenUsed="1"/>
@@ -8182,6 +8324,10 @@
     <w:lsdException w:name="List Table 5 Dark Accent 6" w:uiPriority="50"/>
     <w:lsdException w:name="List Table 6 Colorful Accent 6" w:uiPriority="51"/>
     <w:lsdException w:name="List Table 7 Colorful Accent 6" w:uiPriority="52"/>
+    <w:lsdException w:name="Mention" w:semiHidden="1" w:unhideWhenUsed="1"/>
+    <w:lsdException w:name="Smart Hyperlink" w:semiHidden="1" w:unhideWhenUsed="1"/>
+    <w:lsdException w:name="Hashtag" w:semiHidden="1" w:unhideWhenUsed="1"/>
+    <w:lsdException w:name="Unresolved Mention" w:semiHidden="1" w:unhideWhenUsed="1"/>
   </w:latentStyles>
   <w:style w:type="paragraph" w:default="1" w:styleId="Normal">
     <w:name w:val="Normal"/>
@@ -8942,7 +9088,7 @@
 </file>
 
 <file path=customXml/itemProps1.xml><?xml version="1.0" encoding="utf-8"?>
-<ds:datastoreItem xmlns:ds="http://schemas.openxmlformats.org/officeDocument/2006/customXml" ds:itemID="{F4911846-35B6-4152-862A-3F7A65F524BA}">
+<ds:datastoreItem xmlns:ds="http://schemas.openxmlformats.org/officeDocument/2006/customXml" ds:itemID="{6AC3312B-289F-4667-85D0-2126BBB1925F}">
   <ds:schemaRefs>
     <ds:schemaRef ds:uri="http://schemas.openxmlformats.org/officeDocument/2006/bibliography"/>
   </ds:schemaRefs>

</xml_diff>